<commit_message>
Add initial HTML, CSS, and teacher's note for Module 2.2
- Created rozendaal_Mod2_2.html with structured content and metadata.
- Added rozendaal_Mod2_2.css for styling elements including headings, paragraphs, and links.
- Included NOTE For Teacher.txt addressing HTML validation issue with meta tags.
</commit_message>
<xml_diff>
--- a/module-1/rozendaal-Module1-3.docx
+++ b/module-1/rozendaal-Module1-3.docx
@@ -4,6 +4,14 @@
   <w:body>
     <w:p>
       <w:r>
+        <w:t>https://github.com/Hydroplane72/csd-340</w:t>
+      </w:r>
+    </w:p>
+    <w:p>
+      <w:r>
+        <w:rPr>
+          <w:noProof/>
+        </w:rPr>
         <w:drawing>
           <wp:inline distT="0" distB="0" distL="0" distR="0" wp14:anchorId="4FEEED70" wp14:editId="48F36825">
             <wp:extent cx="5943600" cy="4852035"/>
@@ -43,6 +51,9 @@
     </w:p>
     <w:p>
       <w:r>
+        <w:rPr>
+          <w:noProof/>
+        </w:rPr>
         <w:lastRenderedPageBreak/>
         <w:drawing>
           <wp:inline distT="0" distB="0" distL="0" distR="0" wp14:anchorId="772C6CFD" wp14:editId="63C04EA3">
@@ -84,6 +95,9 @@
     <w:p/>
     <w:p>
       <w:r>
+        <w:rPr>
+          <w:noProof/>
+        </w:rPr>
         <w:lastRenderedPageBreak/>
         <w:drawing>
           <wp:inline distT="0" distB="0" distL="0" distR="0" wp14:anchorId="404BF51C" wp14:editId="6255A883">
@@ -124,6 +138,9 @@
     </w:p>
     <w:p>
       <w:r>
+        <w:rPr>
+          <w:noProof/>
+        </w:rPr>
         <w:drawing>
           <wp:inline distT="0" distB="0" distL="0" distR="0" wp14:anchorId="656B9C28" wp14:editId="5AD61846">
             <wp:extent cx="5943600" cy="2107565"/>
@@ -846,7 +863,6 @@
   <w:style w:type="character" w:default="1" w:styleId="DefaultParagraphFont">
     <w:name w:val="Default Paragraph Font"/>
     <w:uiPriority w:val="1"/>
-    <w:semiHidden/>
     <w:unhideWhenUsed/>
   </w:style>
   <w:style w:type="table" w:default="1" w:styleId="TableNormal">
@@ -1203,6 +1219,29 @@
     <w:link w:val="Footer"/>
     <w:uiPriority w:val="99"/>
     <w:rsid w:val="00C9497D"/>
+  </w:style>
+  <w:style w:type="character" w:styleId="Hyperlink">
+    <w:name w:val="Hyperlink"/>
+    <w:basedOn w:val="DefaultParagraphFont"/>
+    <w:uiPriority w:val="99"/>
+    <w:unhideWhenUsed/>
+    <w:rsid w:val="00FC40C6"/>
+    <w:rPr>
+      <w:color w:val="467886" w:themeColor="hyperlink"/>
+      <w:u w:val="single"/>
+    </w:rPr>
+  </w:style>
+  <w:style w:type="character" w:styleId="UnresolvedMention">
+    <w:name w:val="Unresolved Mention"/>
+    <w:basedOn w:val="DefaultParagraphFont"/>
+    <w:uiPriority w:val="99"/>
+    <w:semiHidden/>
+    <w:unhideWhenUsed/>
+    <w:rsid w:val="00FC40C6"/>
+    <w:rPr>
+      <w:color w:val="605E5C"/>
+      <w:shd w:val="clear" w:color="auto" w:fill="E1DFDD"/>
+    </w:rPr>
   </w:style>
 </w:styles>
 </file>

</xml_diff>